<commit_message>
integrando grafico generos_livro ao banco
</commit_message>
<xml_diff>
--- a/SPTECH/CCO1/Projeto_Individual/BookBreak/documentação.docx
+++ b/SPTECH/CCO1/Projeto_Individual/BookBreak/documentação.docx
@@ -526,15 +526,7 @@
           <w:sz w:val="24"/>
           <w:szCs w:val="24"/>
         </w:rPr>
-        <w:t xml:space="preserve">A prática da leitura tem raízes profundas na </w:t>
-      </w:r>
-      <w:r>
-        <w:rPr>
-          <w:rFonts w:ascii="Arial" w:hAnsi="Arial" w:cs="Arial"/>
-          <w:sz w:val="24"/>
-          <w:szCs w:val="24"/>
-        </w:rPr>
-        <w:t>história</w:t>
+        <w:t>A prática da leitura tem raízes profundas na história</w:t>
       </w:r>
       <w:r>
         <w:rPr>
@@ -573,17 +565,7 @@
           <w:sz w:val="24"/>
           <w:szCs w:val="24"/>
         </w:rPr>
-        <w:t xml:space="preserve">1.2 </w:t>
-      </w:r>
-      <w:r>
-        <w:rPr>
-          <w:rFonts w:ascii="Arial" w:hAnsi="Arial" w:cs="Arial"/>
-          <w:b/>
-          <w:bCs/>
-          <w:sz w:val="24"/>
-          <w:szCs w:val="24"/>
-        </w:rPr>
-        <w:t>Objetivos e Benefícios</w:t>
+        <w:t>1.2 Objetivos e Benefícios</w:t>
       </w:r>
     </w:p>
     <w:p>
@@ -637,49 +619,15 @@
           <w:sz w:val="24"/>
           <w:szCs w:val="24"/>
         </w:rPr>
-        <w:t xml:space="preserve">Saúde e </w:t>
-      </w:r>
-      <w:r>
-        <w:rPr>
-          <w:rFonts w:ascii="Arial" w:hAnsi="Arial" w:cs="Arial"/>
-          <w:sz w:val="24"/>
-          <w:szCs w:val="24"/>
-        </w:rPr>
-        <w:t>Bem-estar</w:t>
-      </w:r>
-      <w:r>
-        <w:rPr>
-          <w:rFonts w:ascii="Arial" w:hAnsi="Arial" w:cs="Arial"/>
-          <w:sz w:val="24"/>
-          <w:szCs w:val="24"/>
-        </w:rPr>
-        <w:t>, Educação de Qualidade, Igualdade de Gênero, Redução das Desigualdades e Cidades e Comunidades Sustentáveis</w:t>
-      </w:r>
-      <w:r>
-        <w:rPr>
-          <w:rFonts w:ascii="Arial" w:hAnsi="Arial" w:cs="Arial"/>
-          <w:sz w:val="24"/>
-          <w:szCs w:val="24"/>
-        </w:rPr>
-        <w:t xml:space="preserve">; Maior detalhamento sobre </w:t>
-      </w:r>
-      <w:proofErr w:type="gramStart"/>
-      <w:r>
-        <w:rPr>
-          <w:rFonts w:ascii="Arial" w:hAnsi="Arial" w:cs="Arial"/>
-          <w:sz w:val="24"/>
-          <w:szCs w:val="24"/>
-        </w:rPr>
-        <w:t>no</w:t>
-      </w:r>
-      <w:proofErr w:type="gramEnd"/>
-      <w:r>
-        <w:rPr>
-          <w:rFonts w:ascii="Arial" w:hAnsi="Arial" w:cs="Arial"/>
-          <w:sz w:val="24"/>
-          <w:szCs w:val="24"/>
-        </w:rPr>
-        <w:t xml:space="preserve"> ponto 1.5.</w:t>
+        <w:t>Saúde e Bem-estar, Educação de Qualidade, Igualdade de Gênero, Redução das Desigualdades e Cidades e Comunidades Sustentáveis</w:t>
+      </w:r>
+      <w:r>
+        <w:rPr>
+          <w:rFonts w:ascii="Arial" w:hAnsi="Arial" w:cs="Arial"/>
+          <w:sz w:val="24"/>
+          <w:szCs w:val="24"/>
+        </w:rPr>
+        <w:t>; Maior detalhamento sobre no ponto 1.5.</w:t>
       </w:r>
     </w:p>
     <w:p>
@@ -851,7 +799,27 @@
           <w:szCs w:val="24"/>
         </w:rPr>
         <w:lastRenderedPageBreak/>
-        <w:t>1.5 Objetivos de Desenvolvimento Sustentável</w:t>
+        <w:t>1.5 Objetivos de Desenvolvimento S</w:t>
+      </w:r>
+      <w:r>
+        <w:rPr>
+          <w:rFonts w:ascii="Arial" w:hAnsi="Arial" w:cs="Arial"/>
+          <w:b/>
+          <w:bCs/>
+          <w:sz w:val="24"/>
+          <w:szCs w:val="24"/>
+        </w:rPr>
+        <w:t>’</w:t>
+      </w:r>
+      <w:r>
+        <w:rPr>
+          <w:rFonts w:ascii="Arial" w:hAnsi="Arial" w:cs="Arial"/>
+          <w:b/>
+          <w:bCs/>
+          <w:sz w:val="24"/>
+          <w:szCs w:val="24"/>
+        </w:rPr>
+        <w:t>ustentável</w:t>
       </w:r>
     </w:p>
     <w:p>
@@ -1024,120 +992,6 @@
           <w:szCs w:val="24"/>
         </w:rPr>
         <w:t>Os clubes do livro desempenham um papel fundamental na promoção da educação de qualidade ao incentivar a leitura, a reflexão e a discussão de obras literárias. Ao oferecer um espaço para troca de conhecimento e ideias, esses clubes contribuem para a formação de leitores críticos e culturalmente conscientes, fortalecendo assim os pilares da educação.</w:t>
-      </w:r>
-    </w:p>
-    <w:p>
-      <w:pPr>
-        <w:ind w:firstLine="708"/>
-        <w:jc w:val="both"/>
-        <w:rPr>
-          <w:rFonts w:ascii="Arial" w:hAnsi="Arial" w:cs="Arial"/>
-          <w:sz w:val="24"/>
-          <w:szCs w:val="24"/>
-        </w:rPr>
-      </w:pPr>
-      <w:r>
-        <w:rPr>
-          <w:rFonts w:ascii="Arial" w:hAnsi="Arial" w:cs="Arial"/>
-          <w:sz w:val="24"/>
-          <w:szCs w:val="24"/>
-        </w:rPr>
-        <w:t>ODS 5 - Igualdade de Gênero:</w:t>
-      </w:r>
-    </w:p>
-    <w:p>
-      <w:pPr>
-        <w:ind w:firstLine="708"/>
-        <w:jc w:val="both"/>
-        <w:rPr>
-          <w:rFonts w:ascii="Arial" w:hAnsi="Arial" w:cs="Arial"/>
-          <w:sz w:val="24"/>
-          <w:szCs w:val="24"/>
-        </w:rPr>
-      </w:pPr>
-      <w:r>
-        <w:rPr>
-          <w:rFonts w:ascii="Arial" w:hAnsi="Arial" w:cs="Arial"/>
-          <w:sz w:val="24"/>
-          <w:szCs w:val="24"/>
-        </w:rPr>
-        <w:t>Muitos clubes do livro têm o objetivo de promover a igualdade de gênero ao selecionar obras escritas por autoras e abordar temas relacionados aos direitos das mulheres e à equidade de gênero. Ao proporcionar um ambiente inclusivo e acolhedor para discussões sobre esses assuntos, os clubes do livro ajudam a conscientizar e combater as desigualdades de gênero.</w:t>
-      </w:r>
-    </w:p>
-    <w:p>
-      <w:pPr>
-        <w:ind w:firstLine="708"/>
-        <w:jc w:val="both"/>
-        <w:rPr>
-          <w:rFonts w:ascii="Arial" w:hAnsi="Arial" w:cs="Arial"/>
-          <w:sz w:val="24"/>
-          <w:szCs w:val="24"/>
-        </w:rPr>
-      </w:pPr>
-      <w:r>
-        <w:rPr>
-          <w:rFonts w:ascii="Arial" w:hAnsi="Arial" w:cs="Arial"/>
-          <w:sz w:val="24"/>
-          <w:szCs w:val="24"/>
-        </w:rPr>
-        <w:t>ODS 10 - Redução das Desigualdades:</w:t>
-      </w:r>
-    </w:p>
-    <w:p>
-      <w:pPr>
-        <w:ind w:firstLine="708"/>
-        <w:jc w:val="both"/>
-        <w:rPr>
-          <w:rFonts w:ascii="Arial" w:hAnsi="Arial" w:cs="Arial"/>
-          <w:sz w:val="24"/>
-          <w:szCs w:val="24"/>
-        </w:rPr>
-      </w:pPr>
-      <w:r>
-        <w:rPr>
-          <w:rFonts w:ascii="Arial" w:hAnsi="Arial" w:cs="Arial"/>
-          <w:sz w:val="24"/>
-          <w:szCs w:val="24"/>
-        </w:rPr>
-        <w:t>Os clubes do livro têm o potencial de reduzir as desigualdades ao proporcionar acesso equitativo à literatura e à cultura. Independentemente de origem socioeconômica, gênero, idade ou localização geográfica, os participantes desses clubes têm a oportunidade de se envolver em discussões significativas e enriquecedoras, promovendo assim a inclusão social e a coesão comunitária.</w:t>
-      </w:r>
-    </w:p>
-    <w:p>
-      <w:pPr>
-        <w:ind w:firstLine="708"/>
-        <w:jc w:val="both"/>
-        <w:rPr>
-          <w:rFonts w:ascii="Arial" w:hAnsi="Arial" w:cs="Arial"/>
-          <w:sz w:val="24"/>
-          <w:szCs w:val="24"/>
-        </w:rPr>
-      </w:pPr>
-      <w:r>
-        <w:rPr>
-          <w:rFonts w:ascii="Arial" w:hAnsi="Arial" w:cs="Arial"/>
-          <w:sz w:val="24"/>
-          <w:szCs w:val="24"/>
-        </w:rPr>
-        <w:t>ODS 11 - Cidades e Comunidades Sustentáveis:</w:t>
-      </w:r>
-    </w:p>
-    <w:p>
-      <w:pPr>
-        <w:ind w:firstLine="708"/>
-        <w:jc w:val="both"/>
-        <w:rPr>
-          <w:rFonts w:ascii="Arial" w:hAnsi="Arial" w:cs="Arial"/>
-          <w:sz w:val="24"/>
-          <w:szCs w:val="24"/>
-        </w:rPr>
-      </w:pPr>
-      <w:r>
-        <w:rPr>
-          <w:rFonts w:ascii="Arial" w:hAnsi="Arial" w:cs="Arial"/>
-          <w:sz w:val="24"/>
-          <w:szCs w:val="24"/>
-        </w:rPr>
-        <w:t>Os clubes do livro contribuem para o desenvolvimento de comunidades sustentáveis ao promover a interação social, o diálogo intercultural e a coesão comunitária. Esses clubes funcionam como espaços de encontro onde os membros podem compartilhar experiências, valores e perspectivas, fortalecendo os laços sociais e enriquecendo o tecido cultural das comunidades locais.</w:t>
       </w:r>
     </w:p>
     <w:p>
@@ -1301,7 +1155,7 @@
           <w:lang w:eastAsia="en-US"/>
           <w14:ligatures w14:val="standardContextual"/>
         </w:rPr>
-        <w:t>Aumento do Engajamento pela Leitura</w:t>
+        <w:t>Desenvolvimento de uma plataforma para interação entre os usuários;</w:t>
       </w:r>
     </w:p>
     <w:p>
@@ -1331,7 +1185,7 @@
           <w:lang w:eastAsia="en-US"/>
           <w14:ligatures w14:val="standardContextual"/>
         </w:rPr>
-        <w:t>Melhoria das Habilidades de Compreensão e Análise</w:t>
+        <w:t>Sistema de cadastro e login;</w:t>
       </w:r>
     </w:p>
     <w:p>
@@ -1361,13 +1215,13 @@
           <w:lang w:eastAsia="en-US"/>
           <w14:ligatures w14:val="standardContextual"/>
         </w:rPr>
-        <w:t>Fomento da Socialização e Construção de Comunidades</w:t>
-      </w:r>
-    </w:p>
-    <w:p>
-      <w:pPr>
-        <w:pStyle w:val="selectable-text"/>
-        <w:ind w:firstLine="360"/>
+        <w:t>Fórum de discussões e comentários;</w:t>
+      </w:r>
+    </w:p>
+    <w:p>
+      <w:pPr>
+        <w:pStyle w:val="selectable-text"/>
+        <w:ind w:left="360"/>
         <w:rPr>
           <w:rFonts w:ascii="Arial" w:eastAsiaTheme="minorHAnsi" w:hAnsi="Arial" w:cs="Arial"/>
           <w:kern w:val="2"/>
@@ -1391,37 +1245,16 @@
           <w:lang w:eastAsia="en-US"/>
           <w14:ligatures w14:val="standardContextual"/>
         </w:rPr>
-        <w:t>Promoção da Empatia e da Compreensão Interpessoal</w:t>
-      </w:r>
-    </w:p>
-    <w:p>
-      <w:pPr>
-        <w:pStyle w:val="selectable-text"/>
-        <w:ind w:firstLine="360"/>
-        <w:rPr>
-          <w:rFonts w:ascii="Arial" w:eastAsiaTheme="minorHAnsi" w:hAnsi="Arial" w:cs="Arial"/>
-          <w:kern w:val="2"/>
-          <w:lang w:eastAsia="en-US"/>
-          <w14:ligatures w14:val="standardContextual"/>
-        </w:rPr>
-      </w:pPr>
-      <w:r>
-        <w:rPr>
-          <w:rFonts w:ascii="Arial" w:eastAsiaTheme="minorHAnsi" w:hAnsi="Arial" w:cs="Arial"/>
-          <w:kern w:val="2"/>
-          <w:lang w:eastAsia="en-US"/>
-          <w14:ligatures w14:val="standardContextual"/>
-        </w:rPr>
-        <w:t xml:space="preserve">- </w:t>
-      </w:r>
-      <w:r>
-        <w:rPr>
-          <w:rFonts w:ascii="Arial" w:eastAsiaTheme="minorHAnsi" w:hAnsi="Arial" w:cs="Arial"/>
-          <w:kern w:val="2"/>
-          <w:lang w:eastAsia="en-US"/>
-          <w14:ligatures w14:val="standardContextual"/>
-        </w:rPr>
-        <w:t>Estímulo à Criatividade e à Expressão Pessoal</w:t>
+        <w:t xml:space="preserve">Disponibilização de uma dashboard </w:t>
+      </w:r>
+      <w:r>
+        <w:rPr>
+          <w:rFonts w:ascii="Arial" w:eastAsiaTheme="minorHAnsi" w:hAnsi="Arial" w:cs="Arial"/>
+          <w:kern w:val="2"/>
+          <w:lang w:eastAsia="en-US"/>
+          <w14:ligatures w14:val="standardContextual"/>
+        </w:rPr>
+        <w:t>que capture o gênero de livro favorito do usuário;</w:t>
       </w:r>
     </w:p>
     <w:p>
@@ -1551,6 +1384,7 @@
           <w:lang w:eastAsia="en-US"/>
           <w14:ligatures w14:val="standardContextual"/>
         </w:rPr>
+        <w:lastRenderedPageBreak/>
         <w:t>Resumo do projeto</w:t>
       </w:r>
     </w:p>
@@ -1781,7 +1615,6 @@
           <w:lang w:eastAsia="en-US"/>
           <w14:ligatures w14:val="standardContextual"/>
         </w:rPr>
-        <w:lastRenderedPageBreak/>
         <w:t>O que não será feito</w:t>
       </w:r>
     </w:p>
@@ -1983,6 +1816,28 @@
     <w:p>
       <w:pPr>
         <w:pStyle w:val="selectable-text"/>
+        <w:rPr>
+          <w:rFonts w:ascii="Arial" w:eastAsiaTheme="minorHAnsi" w:hAnsi="Arial" w:cs="Arial"/>
+          <w:kern w:val="2"/>
+          <w:lang w:eastAsia="en-US"/>
+          <w14:ligatures w14:val="standardContextual"/>
+        </w:rPr>
+      </w:pPr>
+    </w:p>
+    <w:p>
+      <w:pPr>
+        <w:pStyle w:val="selectable-text"/>
+        <w:rPr>
+          <w:rFonts w:ascii="Arial" w:eastAsiaTheme="minorHAnsi" w:hAnsi="Arial" w:cs="Arial"/>
+          <w:kern w:val="2"/>
+          <w:lang w:eastAsia="en-US"/>
+          <w14:ligatures w14:val="standardContextual"/>
+        </w:rPr>
+      </w:pPr>
+    </w:p>
+    <w:p>
+      <w:pPr>
+        <w:pStyle w:val="selectable-text"/>
         <w:numPr>
           <w:ilvl w:val="1"/>
           <w:numId w:val="1"/>
@@ -2026,6 +1881,7 @@
           <w:lang w:eastAsia="en-US"/>
           <w14:ligatures w14:val="standardContextual"/>
         </w:rPr>
+        <w:lastRenderedPageBreak/>
         <w:t>- A aplicação funcionara apenas em plataformas Desktop;</w:t>
       </w:r>
     </w:p>

</xml_diff>